<commit_message>
Workarounds and more Video Guides
</commit_message>
<xml_diff>
--- a/00 - Instructions.docx
+++ b/00 - Instructions.docx
@@ -2,6 +2,32 @@
 <file path=word/document.xml><?xml version="1.0" encoding="utf-8"?>
 <w:document xmlns:wpc="http://schemas.microsoft.com/office/word/2010/wordprocessingCanvas" xmlns:cx="http://schemas.microsoft.com/office/drawing/2014/chartex" xmlns:cx1="http://schemas.microsoft.com/office/drawing/2015/9/8/chartex" xmlns:cx2="http://schemas.microsoft.com/office/drawing/2015/10/21/chartex" xmlns:cx3="http://schemas.microsoft.com/office/drawing/2016/5/9/chartex" xmlns:cx4="http://schemas.microsoft.com/office/drawing/2016/5/10/chartex" xmlns:cx5="http://schemas.microsoft.com/office/drawing/2016/5/11/chartex" xmlns:cx6="http://schemas.microsoft.com/office/drawing/2016/5/12/chartex" xmlns:cx7="http://schemas.microsoft.com/office/drawing/2016/5/13/chartex" xmlns:cx8="http://schemas.microsoft.com/office/drawing/2016/5/14/chartex" xmlns:mc="http://schemas.openxmlformats.org/markup-compatibility/2006" xmlns:aink="http://schemas.microsoft.com/office/drawing/2016/ink" xmlns:am3d="http://schemas.microsoft.com/office/drawing/2017/model3d" xmlns:o="urn:schemas-microsoft-com:office:office" xmlns:r="http://schemas.openxmlformats.org/officeDocument/2006/relationships" xmlns:m="http://schemas.openxmlformats.org/officeDocument/2006/math" xmlns:v="urn:schemas-microsoft-com:vml" xmlns:wp14="http://schemas.microsoft.com/office/word/2010/wordprocessingDrawing" xmlns:wp="http://schemas.openxmlformats.org/drawingml/2006/wordprocessingDrawing" xmlns:w10="urn:schemas-microsoft-com:office:word" xmlns:w="http://schemas.openxmlformats.org/wordprocessingml/2006/main" xmlns:w14="http://schemas.microsoft.com/office/word/2010/wordml" xmlns:w15="http://schemas.microsoft.com/office/word/2012/wordml" xmlns:w16cex="http://schemas.microsoft.com/office/word/2018/wordml/cex" xmlns:w16cid="http://schemas.microsoft.com/office/word/2016/wordml/cid" xmlns:w16="http://schemas.microsoft.com/office/word/2018/wordml" xmlns:w16se="http://schemas.microsoft.com/office/word/2015/wordml/symex" xmlns:wpg="http://schemas.microsoft.com/office/word/2010/wordprocessingGroup" xmlns:wpi="http://schemas.microsoft.com/office/word/2010/wordprocessingInk" xmlns:wne="http://schemas.microsoft.com/office/word/2006/wordml" xmlns:wps="http://schemas.microsoft.com/office/word/2010/wordprocessingShape" mc:Ignorable="w14 w15 w16se w16cid w16 w16cex wp14">
   <w:body>
+    <w:p>
+      <w:pPr>
+        <w:spacing w:after="0"/>
+        <w:rPr>
+          <w:b/>
+          <w:bCs/>
+          <w:lang w:val="en-US"/>
+        </w:rPr>
+      </w:pPr>
+      <w:r>
+        <w:rPr>
+          <w:b/>
+          <w:bCs/>
+          <w:lang w:val="en-US"/>
+        </w:rPr>
+        <w:t>Install the pack, put some supported games and play</w:t>
+      </w:r>
+      <w:r>
+        <w:rPr>
+          <w:b/>
+          <w:bCs/>
+          <w:lang w:val="en-US"/>
+        </w:rPr>
+        <w:t>:</w:t>
+      </w:r>
+    </w:p>
     <w:p>
       <w:pPr>
         <w:pStyle w:val="PargrafodaLista"/>
@@ -148,27 +174,17 @@
       </w:r>
       <w:r>
         <w:rPr>
-          <w:lang w:val="en-US"/>
-        </w:rPr>
-        <w:t>'</w:t>
-      </w:r>
-      <w:r>
-        <w:rPr>
-          <w:lang w:val="en-US"/>
-        </w:rPr>
-        <w:t>CHA Choko Games Lists</w:t>
-      </w:r>
-      <w:r>
-        <w:rPr>
-          <w:lang w:val="en-US"/>
-        </w:rPr>
-        <w:t>'</w:t>
-      </w:r>
-      <w:r>
-        <w:rPr>
-          <w:lang w:val="en-US"/>
-        </w:rPr>
-        <w:t xml:space="preserve"> to the root of an USB disk.</w:t>
+          <w:i/>
+          <w:iCs/>
+          <w:lang w:val="en-US"/>
+        </w:rPr>
+        <w:t>'CHA Choko Games Lists</w:t>
+      </w:r>
+      <w:r>
+        <w:rPr>
+          <w:lang w:val="en-US"/>
+        </w:rPr>
+        <w:t>' to the root of an USB disk.</w:t>
       </w:r>
     </w:p>
     <w:p>
@@ -187,16 +203,12 @@
         <w:rPr>
           <w:lang w:val="en-US"/>
         </w:rPr>
-        <w:t xml:space="preserve">Open the </w:t>
-      </w:r>
-      <w:r>
-        <w:rPr>
-          <w:lang w:val="en-US"/>
-        </w:rPr>
-        <w:t>folder '</w:t>
-      </w:r>
-      <w:r>
-        <w:rPr>
+        <w:t>Open the folder '</w:t>
+      </w:r>
+      <w:r>
+        <w:rPr>
+          <w:i/>
+          <w:iCs/>
           <w:lang w:val="en-US"/>
         </w:rPr>
         <w:t>CHA Choko Games Lists</w:t>
@@ -205,13 +217,35 @@
         <w:rPr>
           <w:lang w:val="en-US"/>
         </w:rPr>
-        <w:t>'</w:t>
-      </w:r>
-      <w:r>
-        <w:rPr>
-          <w:lang w:val="en-US"/>
-        </w:rPr>
-        <w:t xml:space="preserve"> and enable one list (for example, games1A) removing the '.disabled' extension.</w:t>
+        <w:t xml:space="preserve">' and enable one list (for example, </w:t>
+      </w:r>
+      <w:r>
+        <w:rPr>
+          <w:i/>
+          <w:iCs/>
+          <w:lang w:val="en-US"/>
+        </w:rPr>
+        <w:t>games1A</w:t>
+      </w:r>
+      <w:r>
+        <w:rPr>
+          <w:lang w:val="en-US"/>
+        </w:rPr>
+        <w:t>) removing the '</w:t>
+      </w:r>
+      <w:r>
+        <w:rPr>
+          <w:i/>
+          <w:iCs/>
+          <w:lang w:val="en-US"/>
+        </w:rPr>
+        <w:t>.disabled</w:t>
+      </w:r>
+      <w:r>
+        <w:rPr>
+          <w:lang w:val="en-US"/>
+        </w:rPr>
+        <w:t>' extension.</w:t>
       </w:r>
     </w:p>
     <w:p>
@@ -230,7 +264,35 @@
         <w:rPr>
           <w:lang w:val="en-US"/>
         </w:rPr>
-        <w:t>Open the *.nfo file (in this example, games1A.nfo) and write a nice name for your list.</w:t>
+        <w:t xml:space="preserve">Open the </w:t>
+      </w:r>
+      <w:r>
+        <w:rPr>
+          <w:i/>
+          <w:iCs/>
+          <w:lang w:val="en-US"/>
+        </w:rPr>
+        <w:t>*.nfo</w:t>
+      </w:r>
+      <w:r>
+        <w:rPr>
+          <w:lang w:val="en-US"/>
+        </w:rPr>
+        <w:t xml:space="preserve"> file (in this example, </w:t>
+      </w:r>
+      <w:r>
+        <w:rPr>
+          <w:i/>
+          <w:iCs/>
+          <w:lang w:val="en-US"/>
+        </w:rPr>
+        <w:t>games1A.nfo</w:t>
+      </w:r>
+      <w:r>
+        <w:rPr>
+          <w:lang w:val="en-US"/>
+        </w:rPr>
+        <w:t>) and write a nice name for your list.</w:t>
       </w:r>
     </w:p>
     <w:p>
@@ -249,7 +311,21 @@
         <w:rPr>
           <w:lang w:val="en-US"/>
         </w:rPr>
-        <w:t xml:space="preserve">Copy the ROMs you want in this list to the correspondent folder (in this example, roms/games1A). Remember that the default core is FB Alpha and not all ROMs </w:t>
+        <w:t xml:space="preserve">Copy the ROMs you want in this list to the correspondent folder (in this example, </w:t>
+      </w:r>
+      <w:r>
+        <w:rPr>
+          <w:i/>
+          <w:iCs/>
+          <w:lang w:val="en-US"/>
+        </w:rPr>
+        <w:t>roms/games1A</w:t>
+      </w:r>
+      <w:r>
+        <w:rPr>
+          <w:lang w:val="en-US"/>
+        </w:rPr>
+        <w:t xml:space="preserve">). Remember that the default core is FB Alpha and not all ROMs </w:t>
       </w:r>
       <w:r>
         <w:rPr>
@@ -294,23 +370,31 @@
       <w:pPr>
         <w:spacing w:after="0"/>
         <w:rPr>
-          <w:lang w:val="en-US"/>
-        </w:rPr>
-      </w:pPr>
-      <w:r>
-        <w:rPr>
+          <w:b/>
+          <w:bCs/>
+          <w:lang w:val="en-US"/>
+        </w:rPr>
+      </w:pPr>
+      <w:r>
+        <w:rPr>
+          <w:b/>
+          <w:bCs/>
           <w:lang w:val="en-US"/>
         </w:rPr>
         <w:t xml:space="preserve">Create a new list and </w:t>
       </w:r>
       <w:r>
         <w:rPr>
+          <w:b/>
+          <w:bCs/>
           <w:lang w:val="en-US"/>
         </w:rPr>
         <w:t xml:space="preserve">test games of mixed systems, and also using </w:t>
       </w:r>
       <w:r>
         <w:rPr>
+          <w:b/>
+          <w:bCs/>
           <w:lang w:val="en-US"/>
         </w:rPr>
         <w:t>FB Neo core:</w:t>
@@ -332,7 +416,21 @@
         <w:rPr>
           <w:lang w:val="en-US"/>
         </w:rPr>
-        <w:t>Repeat the steps 5 to 8 (using, for example, games1B).</w:t>
+        <w:t xml:space="preserve">Repeat the steps 5 to 8 (using, for example, </w:t>
+      </w:r>
+      <w:r>
+        <w:rPr>
+          <w:i/>
+          <w:iCs/>
+          <w:lang w:val="en-US"/>
+        </w:rPr>
+        <w:t>games1B</w:t>
+      </w:r>
+      <w:r>
+        <w:rPr>
+          <w:lang w:val="en-US"/>
+        </w:rPr>
+        <w:t>).</w:t>
       </w:r>
     </w:p>
     <w:p>
@@ -351,7 +449,35 @@
         <w:rPr>
           <w:lang w:val="en-US"/>
         </w:rPr>
-        <w:t>Open the folder 'patches' and create the folder 'games1B' (not 'games1</w:t>
+        <w:t>Open the folder '</w:t>
+      </w:r>
+      <w:r>
+        <w:rPr>
+          <w:i/>
+          <w:iCs/>
+          <w:lang w:val="en-US"/>
+        </w:rPr>
+        <w:t>patches</w:t>
+      </w:r>
+      <w:r>
+        <w:rPr>
+          <w:lang w:val="en-US"/>
+        </w:rPr>
+        <w:t>' and create the folder '</w:t>
+      </w:r>
+      <w:r>
+        <w:rPr>
+          <w:i/>
+          <w:iCs/>
+          <w:lang w:val="en-US"/>
+        </w:rPr>
+        <w:t>games1B</w:t>
+      </w:r>
+      <w:r>
+        <w:rPr>
+          <w:lang w:val="en-US"/>
+        </w:rPr>
+        <w:t>' (not 'games1</w:t>
       </w:r>
       <w:r>
         <w:rPr>
@@ -388,12 +514,8 @@
       </w:r>
       <w:r>
         <w:rPr>
-          <w:lang w:val="en-US"/>
-        </w:rPr>
-        <w:t xml:space="preserve"> </w:t>
-      </w:r>
-      <w:r>
-        <w:rPr>
+          <w:i/>
+          <w:iCs/>
           <w:lang w:val="en-US"/>
         </w:rPr>
         <w:t>fbneo_libretro.so</w:t>
@@ -402,7 +524,35 @@
         <w:rPr>
           <w:lang w:val="en-US"/>
         </w:rPr>
-        <w:t>' to the folder created ('patches/games1B') and rename it 'fba_libretro.so'.</w:t>
+        <w:t>' to the folder created (</w:t>
+      </w:r>
+      <w:r>
+        <w:rPr>
+          <w:i/>
+          <w:iCs/>
+          <w:lang w:val="en-US"/>
+        </w:rPr>
+        <w:t>patches/games1B</w:t>
+      </w:r>
+      <w:r>
+        <w:rPr>
+          <w:lang w:val="en-US"/>
+        </w:rPr>
+        <w:t>) and rename it '</w:t>
+      </w:r>
+      <w:r>
+        <w:rPr>
+          <w:i/>
+          <w:iCs/>
+          <w:lang w:val="en-US"/>
+        </w:rPr>
+        <w:t>fba_libretro.so</w:t>
+      </w:r>
+      <w:r>
+        <w:rPr>
+          <w:lang w:val="en-US"/>
+        </w:rPr>
+        <w:t>'.</w:t>
       </w:r>
     </w:p>
     <w:p>
@@ -421,19 +571,401 @@
         <w:rPr>
           <w:lang w:val="en-US"/>
         </w:rPr>
-        <w:t>Eject the USB disk safely and insert it in USB EXT of the CHA. Power on and select the list in the menus. Play!</w:t>
-      </w:r>
-      <w:r>
-        <w:rPr>
-          <w:lang w:val="en-US"/>
-        </w:rPr>
-        <w:t xml:space="preserve"> Note: </w:t>
+        <w:t xml:space="preserve">Eject the USB disk safely and insert it in USB EXT of the CHA. Power on and select the list in the menus. Play! </w:t>
+      </w:r>
+    </w:p>
+    <w:p>
+      <w:pPr>
+        <w:pStyle w:val="PargrafodaLista"/>
+        <w:ind w:left="426"/>
+        <w:rPr>
+          <w:lang w:val="en-US"/>
+        </w:rPr>
+      </w:pPr>
+      <w:r>
+        <w:rPr>
+          <w:lang w:val="en-US"/>
+        </w:rPr>
+        <w:t xml:space="preserve">Note: </w:t>
       </w:r>
       <w:r>
         <w:rPr>
           <w:lang w:val="en-US"/>
         </w:rPr>
         <w:t>the pack include icons for thousands of parent ROMs. If one with the same name of the ROM is not found, you’ll see an image just saying “Game 01”, etc.</w:t>
+      </w:r>
+    </w:p>
+    <w:p>
+      <w:pPr>
+        <w:spacing w:after="0"/>
+        <w:rPr>
+          <w:b/>
+          <w:bCs/>
+          <w:lang w:val="en-US"/>
+        </w:rPr>
+      </w:pPr>
+    </w:p>
+    <w:p>
+      <w:pPr>
+        <w:spacing w:after="0"/>
+        <w:rPr>
+          <w:b/>
+          <w:bCs/>
+          <w:lang w:val="en-US"/>
+        </w:rPr>
+      </w:pPr>
+      <w:r>
+        <w:rPr>
+          <w:b/>
+          <w:bCs/>
+          <w:lang w:val="en-US"/>
+        </w:rPr>
+        <w:t>Change buttons profile for a game and add data to the games database</w:t>
+      </w:r>
+      <w:r>
+        <w:rPr>
+          <w:b/>
+          <w:bCs/>
+          <w:lang w:val="en-US"/>
+        </w:rPr>
+        <w:t xml:space="preserve"> (for example, 'Comix Zone')</w:t>
+      </w:r>
+      <w:r>
+        <w:rPr>
+          <w:b/>
+          <w:bCs/>
+          <w:lang w:val="en-US"/>
+        </w:rPr>
+        <w:t>:</w:t>
+      </w:r>
+    </w:p>
+    <w:p>
+      <w:pPr>
+        <w:pStyle w:val="PargrafodaLista"/>
+        <w:numPr>
+          <w:ilvl w:val="0"/>
+          <w:numId w:val="1"/>
+        </w:numPr>
+        <w:ind w:left="426" w:hanging="426"/>
+        <w:rPr>
+          <w:lang w:val="en-US"/>
+        </w:rPr>
+      </w:pPr>
+      <w:r>
+        <w:rPr>
+          <w:lang w:val="en-US"/>
+        </w:rPr>
+        <w:t>Go to</w:t>
+      </w:r>
+      <w:r>
+        <w:rPr>
+          <w:lang w:val="en-US"/>
+        </w:rPr>
+        <w:t xml:space="preserve"> the folder '</w:t>
+      </w:r>
+      <w:r>
+        <w:rPr>
+          <w:i/>
+          <w:iCs/>
+          <w:lang w:val="en-US"/>
+        </w:rPr>
+        <w:t>CHA Choko Games Lists</w:t>
+      </w:r>
+      <w:r>
+        <w:rPr>
+          <w:lang w:val="en-US"/>
+        </w:rPr>
+        <w:t xml:space="preserve">' and </w:t>
+      </w:r>
+      <w:r>
+        <w:rPr>
+          <w:lang w:val="en-US"/>
+        </w:rPr>
+        <w:t xml:space="preserve">open the correspondent </w:t>
+      </w:r>
+      <w:r>
+        <w:rPr>
+          <w:i/>
+          <w:iCs/>
+          <w:lang w:val="en-US"/>
+        </w:rPr>
+        <w:t>*.txt</w:t>
+      </w:r>
+      <w:r>
+        <w:rPr>
+          <w:lang w:val="en-US"/>
+        </w:rPr>
+        <w:t xml:space="preserve"> (</w:t>
+      </w:r>
+      <w:r>
+        <w:rPr>
+          <w:lang w:val="en-US"/>
+        </w:rPr>
+        <w:t xml:space="preserve">in this </w:t>
+      </w:r>
+      <w:r>
+        <w:rPr>
+          <w:lang w:val="en-US"/>
+        </w:rPr>
+        <w:t xml:space="preserve">example, </w:t>
+      </w:r>
+      <w:r>
+        <w:rPr>
+          <w:i/>
+          <w:iCs/>
+          <w:lang w:val="en-US"/>
+        </w:rPr>
+        <w:t>games1</w:t>
+      </w:r>
+      <w:r>
+        <w:rPr>
+          <w:i/>
+          <w:iCs/>
+          <w:lang w:val="en-US"/>
+        </w:rPr>
+        <w:t>B.txt</w:t>
+      </w:r>
+      <w:r>
+        <w:rPr>
+          <w:lang w:val="en-US"/>
+        </w:rPr>
+        <w:t>).</w:t>
+      </w:r>
+    </w:p>
+    <w:p>
+      <w:pPr>
+        <w:pStyle w:val="PargrafodaLista"/>
+        <w:numPr>
+          <w:ilvl w:val="0"/>
+          <w:numId w:val="1"/>
+        </w:numPr>
+        <w:ind w:left="426" w:hanging="426"/>
+        <w:rPr>
+          <w:lang w:val="en-US"/>
+        </w:rPr>
+      </w:pPr>
+      <w:r>
+        <w:rPr>
+          <w:lang w:val="en-US"/>
+        </w:rPr>
+        <w:t>T</w:t>
+      </w:r>
+      <w:r>
+        <w:rPr>
+          <w:lang w:val="en-US"/>
+        </w:rPr>
+        <w:t xml:space="preserve">he very first character </w:t>
+      </w:r>
+      <w:r>
+        <w:rPr>
+          <w:lang w:val="en-US"/>
+        </w:rPr>
+        <w:t>of each line is the buttons layout (</w:t>
+      </w:r>
+      <w:r>
+        <w:rPr>
+          <w:lang w:val="en-US"/>
+        </w:rPr>
+        <w:t>'</w:t>
+      </w:r>
+      <w:r>
+        <w:rPr>
+          <w:lang w:val="en-US"/>
+        </w:rPr>
+        <w:t>A</w:t>
+      </w:r>
+      <w:r>
+        <w:rPr>
+          <w:lang w:val="en-US"/>
+        </w:rPr>
+        <w:t>'</w:t>
+      </w:r>
+      <w:r>
+        <w:rPr>
+          <w:lang w:val="en-US"/>
+        </w:rPr>
+        <w:t xml:space="preserve">, </w:t>
+      </w:r>
+      <w:r>
+        <w:rPr>
+          <w:lang w:val="en-US"/>
+        </w:rPr>
+        <w:t>'</w:t>
+      </w:r>
+      <w:r>
+        <w:rPr>
+          <w:lang w:val="en-US"/>
+        </w:rPr>
+        <w:t>B</w:t>
+      </w:r>
+      <w:r>
+        <w:rPr>
+          <w:lang w:val="en-US"/>
+        </w:rPr>
+        <w:t>'</w:t>
+      </w:r>
+      <w:r>
+        <w:rPr>
+          <w:lang w:val="en-US"/>
+        </w:rPr>
+        <w:t xml:space="preserve">, </w:t>
+      </w:r>
+      <w:r>
+        <w:rPr>
+          <w:lang w:val="en-US"/>
+        </w:rPr>
+        <w:t>'</w:t>
+      </w:r>
+      <w:r>
+        <w:rPr>
+          <w:lang w:val="en-US"/>
+        </w:rPr>
+        <w:t>C</w:t>
+      </w:r>
+      <w:r>
+        <w:rPr>
+          <w:lang w:val="en-US"/>
+        </w:rPr>
+        <w:t>'</w:t>
+      </w:r>
+      <w:r>
+        <w:rPr>
+          <w:lang w:val="en-US"/>
+        </w:rPr>
+        <w:t xml:space="preserve">, </w:t>
+      </w:r>
+      <w:r>
+        <w:rPr>
+          <w:lang w:val="en-US"/>
+        </w:rPr>
+        <w:t>'</w:t>
+      </w:r>
+      <w:r>
+        <w:rPr>
+          <w:lang w:val="en-US"/>
+        </w:rPr>
+        <w:t>D</w:t>
+      </w:r>
+      <w:r>
+        <w:rPr>
+          <w:lang w:val="en-US"/>
+        </w:rPr>
+        <w:t>'</w:t>
+      </w:r>
+      <w:r>
+        <w:rPr>
+          <w:lang w:val="en-US"/>
+        </w:rPr>
+        <w:t xml:space="preserve"> or </w:t>
+      </w:r>
+      <w:r>
+        <w:rPr>
+          <w:lang w:val="en-US"/>
+        </w:rPr>
+        <w:t>'</w:t>
+      </w:r>
+      <w:r>
+        <w:rPr>
+          <w:lang w:val="en-US"/>
+        </w:rPr>
+        <w:t>E</w:t>
+      </w:r>
+      <w:r>
+        <w:rPr>
+          <w:lang w:val="en-US"/>
+        </w:rPr>
+        <w:t>'</w:t>
+      </w:r>
+      <w:r>
+        <w:rPr>
+          <w:lang w:val="en-US"/>
+        </w:rPr>
+        <w:t>). In this example we won’t change it because none is good and the game has an option to change buttons config that works.</w:t>
+      </w:r>
+    </w:p>
+    <w:p>
+      <w:pPr>
+        <w:pStyle w:val="PargrafodaLista"/>
+        <w:numPr>
+          <w:ilvl w:val="0"/>
+          <w:numId w:val="1"/>
+        </w:numPr>
+        <w:ind w:left="426" w:hanging="426"/>
+        <w:rPr>
+          <w:lang w:val="en-US"/>
+        </w:rPr>
+      </w:pPr>
+      <w:r>
+        <w:rPr>
+          <w:lang w:val="en-US"/>
+        </w:rPr>
+        <w:t>We can edit more info, like the type of game, the year of release and the game’s full name. Look for the possible options and structure</w:t>
+      </w:r>
+      <w:r>
+        <w:rPr>
+          <w:lang w:val="en-US"/>
+        </w:rPr>
+        <w:t xml:space="preserve"> in the Choko Wiki page</w:t>
+      </w:r>
+      <w:r>
+        <w:rPr>
+          <w:lang w:val="en-US"/>
+        </w:rPr>
+        <w:t xml:space="preserve"> ( </w:t>
+      </w:r>
+      <w:hyperlink r:id="rId6" w:history="1">
+        <w:r>
+          <w:rPr>
+            <w:rStyle w:val="Hiperligao"/>
+            <w:lang w:val="en-US"/>
+          </w:rPr>
+          <w:t>https://cha-choko-mod.fandom.com/wiki/Instructions</w:t>
+        </w:r>
+      </w:hyperlink>
+      <w:r>
+        <w:rPr>
+          <w:lang w:val="en-US"/>
+        </w:rPr>
+        <w:t xml:space="preserve"> )</w:t>
+      </w:r>
+      <w:r>
+        <w:rPr>
+          <w:lang w:val="en-US"/>
+        </w:rPr>
+        <w:t>.</w:t>
+      </w:r>
+    </w:p>
+    <w:p>
+      <w:pPr>
+        <w:pStyle w:val="PargrafodaLista"/>
+        <w:numPr>
+          <w:ilvl w:val="0"/>
+          <w:numId w:val="1"/>
+        </w:numPr>
+        <w:ind w:left="426" w:hanging="426"/>
+        <w:rPr>
+          <w:lang w:val="en-US"/>
+        </w:rPr>
+      </w:pPr>
+      <w:r>
+        <w:rPr>
+          <w:lang w:val="en-US"/>
+        </w:rPr>
+        <w:t>When done, we can add this line to the games database (</w:t>
+      </w:r>
+      <w:r>
+        <w:rPr>
+          <w:i/>
+          <w:iCs/>
+          <w:lang w:val="en-US"/>
+        </w:rPr>
+        <w:t>games_all.txt</w:t>
+      </w:r>
+      <w:r>
+        <w:rPr>
+          <w:lang w:val="en-US"/>
+        </w:rPr>
+        <w:t>) to reuse latter (and share with others).</w:t>
       </w:r>
     </w:p>
     <w:sectPr>

</xml_diff>

<commit_message>
Remade video guides and organized cores
</commit_message>
<xml_diff>
--- a/00 - Instructions.docx
+++ b/00 - Instructions.docx
@@ -174,11 +174,17 @@
       </w:r>
       <w:r>
         <w:rPr>
-          <w:i/>
-          <w:iCs/>
-          <w:lang w:val="en-US"/>
-        </w:rPr>
-        <w:t>'CHA Choko Games Lists</w:t>
+          <w:lang w:val="en-US"/>
+        </w:rPr>
+        <w:t>'</w:t>
+      </w:r>
+      <w:r>
+        <w:rPr>
+          <w:i/>
+          <w:iCs/>
+          <w:lang w:val="en-US"/>
+        </w:rPr>
+        <w:t>CHA Choko Games Lists</w:t>
       </w:r>
       <w:r>
         <w:rPr>
@@ -416,7 +422,19 @@
         <w:rPr>
           <w:lang w:val="en-US"/>
         </w:rPr>
-        <w:t xml:space="preserve">Repeat the steps 5 to 8 (using, for example, </w:t>
+        <w:t xml:space="preserve">Repeat the steps 5 to </w:t>
+      </w:r>
+      <w:r>
+        <w:rPr>
+          <w:lang w:val="en-US"/>
+        </w:rPr>
+        <w:t>7</w:t>
+      </w:r>
+      <w:r>
+        <w:rPr>
+          <w:lang w:val="en-US"/>
+        </w:rPr>
+        <w:t xml:space="preserve"> (using, for example, </w:t>
       </w:r>
       <w:r>
         <w:rPr>
@@ -655,13 +673,7 @@
         <w:rPr>
           <w:lang w:val="en-US"/>
         </w:rPr>
-        <w:t>Go to</w:t>
-      </w:r>
-      <w:r>
-        <w:rPr>
-          <w:lang w:val="en-US"/>
-        </w:rPr>
-        <w:t xml:space="preserve"> the folder '</w:t>
+        <w:t>Go to the folder '</w:t>
       </w:r>
       <w:r>
         <w:rPr>
@@ -675,13 +687,7 @@
         <w:rPr>
           <w:lang w:val="en-US"/>
         </w:rPr>
-        <w:t xml:space="preserve">' and </w:t>
-      </w:r>
-      <w:r>
-        <w:rPr>
-          <w:lang w:val="en-US"/>
-        </w:rPr>
-        <w:t xml:space="preserve">open the correspondent </w:t>
+        <w:t xml:space="preserve">' and open the correspondent </w:t>
       </w:r>
       <w:r>
         <w:rPr>
@@ -695,19 +701,7 @@
         <w:rPr>
           <w:lang w:val="en-US"/>
         </w:rPr>
-        <w:t xml:space="preserve"> (</w:t>
-      </w:r>
-      <w:r>
-        <w:rPr>
-          <w:lang w:val="en-US"/>
-        </w:rPr>
-        <w:t xml:space="preserve">in this </w:t>
-      </w:r>
-      <w:r>
-        <w:rPr>
-          <w:lang w:val="en-US"/>
-        </w:rPr>
-        <w:t xml:space="preserve">example, </w:t>
+        <w:t xml:space="preserve"> (in this example, </w:t>
       </w:r>
       <w:r>
         <w:rPr>
@@ -760,127 +754,7 @@
         <w:rPr>
           <w:lang w:val="en-US"/>
         </w:rPr>
-        <w:t>of each line is the buttons layout (</w:t>
-      </w:r>
-      <w:r>
-        <w:rPr>
-          <w:lang w:val="en-US"/>
-        </w:rPr>
-        <w:t>'</w:t>
-      </w:r>
-      <w:r>
-        <w:rPr>
-          <w:lang w:val="en-US"/>
-        </w:rPr>
-        <w:t>A</w:t>
-      </w:r>
-      <w:r>
-        <w:rPr>
-          <w:lang w:val="en-US"/>
-        </w:rPr>
-        <w:t>'</w:t>
-      </w:r>
-      <w:r>
-        <w:rPr>
-          <w:lang w:val="en-US"/>
-        </w:rPr>
-        <w:t xml:space="preserve">, </w:t>
-      </w:r>
-      <w:r>
-        <w:rPr>
-          <w:lang w:val="en-US"/>
-        </w:rPr>
-        <w:t>'</w:t>
-      </w:r>
-      <w:r>
-        <w:rPr>
-          <w:lang w:val="en-US"/>
-        </w:rPr>
-        <w:t>B</w:t>
-      </w:r>
-      <w:r>
-        <w:rPr>
-          <w:lang w:val="en-US"/>
-        </w:rPr>
-        <w:t>'</w:t>
-      </w:r>
-      <w:r>
-        <w:rPr>
-          <w:lang w:val="en-US"/>
-        </w:rPr>
-        <w:t xml:space="preserve">, </w:t>
-      </w:r>
-      <w:r>
-        <w:rPr>
-          <w:lang w:val="en-US"/>
-        </w:rPr>
-        <w:t>'</w:t>
-      </w:r>
-      <w:r>
-        <w:rPr>
-          <w:lang w:val="en-US"/>
-        </w:rPr>
-        <w:t>C</w:t>
-      </w:r>
-      <w:r>
-        <w:rPr>
-          <w:lang w:val="en-US"/>
-        </w:rPr>
-        <w:t>'</w:t>
-      </w:r>
-      <w:r>
-        <w:rPr>
-          <w:lang w:val="en-US"/>
-        </w:rPr>
-        <w:t xml:space="preserve">, </w:t>
-      </w:r>
-      <w:r>
-        <w:rPr>
-          <w:lang w:val="en-US"/>
-        </w:rPr>
-        <w:t>'</w:t>
-      </w:r>
-      <w:r>
-        <w:rPr>
-          <w:lang w:val="en-US"/>
-        </w:rPr>
-        <w:t>D</w:t>
-      </w:r>
-      <w:r>
-        <w:rPr>
-          <w:lang w:val="en-US"/>
-        </w:rPr>
-        <w:t>'</w:t>
-      </w:r>
-      <w:r>
-        <w:rPr>
-          <w:lang w:val="en-US"/>
-        </w:rPr>
-        <w:t xml:space="preserve"> or </w:t>
-      </w:r>
-      <w:r>
-        <w:rPr>
-          <w:lang w:val="en-US"/>
-        </w:rPr>
-        <w:t>'</w:t>
-      </w:r>
-      <w:r>
-        <w:rPr>
-          <w:lang w:val="en-US"/>
-        </w:rPr>
-        <w:t>E</w:t>
-      </w:r>
-      <w:r>
-        <w:rPr>
-          <w:lang w:val="en-US"/>
-        </w:rPr>
-        <w:t>'</w:t>
-      </w:r>
-      <w:r>
-        <w:rPr>
-          <w:lang w:val="en-US"/>
-        </w:rPr>
-        <w:t>). In this example we won’t change it because none is good and the game has an option to change buttons config that works.</w:t>
+        <w:t>of each line is the buttons layout ('A', 'B', 'C', 'D' or 'E'). In this example we won’t change it because none is good and the game has an option to change buttons config that works.</w:t>
       </w:r>
     </w:p>
     <w:p>
@@ -905,13 +779,7 @@
         <w:rPr>
           <w:lang w:val="en-US"/>
         </w:rPr>
-        <w:t xml:space="preserve"> in the Choko Wiki page</w:t>
-      </w:r>
-      <w:r>
-        <w:rPr>
-          <w:lang w:val="en-US"/>
-        </w:rPr>
-        <w:t xml:space="preserve"> ( </w:t>
+        <w:t xml:space="preserve"> in the Choko Wiki page ( </w:t>
       </w:r>
       <w:hyperlink r:id="rId6" w:history="1">
         <w:r>
@@ -967,6 +835,118 @@
         </w:rPr>
         <w:t>) to reuse latter (and share with others).</w:t>
       </w:r>
+    </w:p>
+    <w:p>
+      <w:pPr>
+        <w:spacing w:after="0"/>
+        <w:rPr>
+          <w:b/>
+          <w:bCs/>
+          <w:lang w:val="en-US"/>
+        </w:rPr>
+      </w:pPr>
+    </w:p>
+    <w:p>
+      <w:pPr>
+        <w:spacing w:after="0"/>
+        <w:rPr>
+          <w:b/>
+          <w:bCs/>
+          <w:lang w:val="en-US"/>
+        </w:rPr>
+      </w:pPr>
+      <w:r>
+        <w:rPr>
+          <w:b/>
+          <w:bCs/>
+          <w:lang w:val="en-US"/>
+        </w:rPr>
+        <w:t>Activate dipswitches</w:t>
+      </w:r>
+      <w:r>
+        <w:rPr>
+          <w:b/>
+          <w:bCs/>
+          <w:lang w:val="en-US"/>
+        </w:rPr>
+        <w:t>:</w:t>
+      </w:r>
+    </w:p>
+    <w:p>
+      <w:pPr>
+        <w:pStyle w:val="PargrafodaLista"/>
+        <w:numPr>
+          <w:ilvl w:val="0"/>
+          <w:numId w:val="1"/>
+        </w:numPr>
+        <w:ind w:left="426" w:hanging="426"/>
+        <w:rPr>
+          <w:lang w:val="en-US"/>
+        </w:rPr>
+      </w:pPr>
+      <w:r>
+        <w:rPr>
+          <w:lang w:val="en-US"/>
+        </w:rPr>
+        <w:t>Go to the folder '</w:t>
+      </w:r>
+      <w:r>
+        <w:rPr>
+          <w:i/>
+          <w:iCs/>
+          <w:lang w:val="en-US"/>
+        </w:rPr>
+        <w:t>CHA Choko Games Lists</w:t>
+      </w:r>
+      <w:r>
+        <w:rPr>
+          <w:lang w:val="en-US"/>
+        </w:rPr>
+        <w:t xml:space="preserve">' and open the correspondent </w:t>
+      </w:r>
+      <w:r>
+        <w:rPr>
+          <w:i/>
+          <w:iCs/>
+          <w:lang w:val="en-US"/>
+        </w:rPr>
+        <w:t>*.txt</w:t>
+      </w:r>
+      <w:r>
+        <w:rPr>
+          <w:lang w:val="en-US"/>
+        </w:rPr>
+        <w:t xml:space="preserve"> (in this example, </w:t>
+      </w:r>
+      <w:r>
+        <w:rPr>
+          <w:i/>
+          <w:iCs/>
+          <w:lang w:val="en-US"/>
+        </w:rPr>
+        <w:t>games1</w:t>
+      </w:r>
+      <w:r>
+        <w:rPr>
+          <w:i/>
+          <w:iCs/>
+          <w:lang w:val="en-US"/>
+        </w:rPr>
+        <w:t>B.txt</w:t>
+      </w:r>
+      <w:r>
+        <w:rPr>
+          <w:lang w:val="en-US"/>
+        </w:rPr>
+        <w:t>).</w:t>
+      </w:r>
+    </w:p>
+    <w:p>
+      <w:pPr>
+        <w:rPr>
+          <w:lang w:val="en-US"/>
+        </w:rPr>
+      </w:pPr>
     </w:p>
     <w:sectPr>
       <w:pgSz w:w="11906" w:h="16838"/>

</xml_diff>

<commit_message>
Added NeoGeo options PNGs and more Video Guides
</commit_message>
<xml_diff>
--- a/00 - Instructions.docx
+++ b/00 - Instructions.docx
@@ -754,7 +754,19 @@
         <w:rPr>
           <w:lang w:val="en-US"/>
         </w:rPr>
-        <w:t>of each line is the buttons layout ('A', 'B', 'C', 'D' or 'E'). In this example we won’t change it because none is good and the game has an option to change buttons config that works.</w:t>
+        <w:t xml:space="preserve">of each line is the buttons layout ('A', 'B', 'C', 'D' or 'E'). In this example we won’t change it because none is </w:t>
+      </w:r>
+      <w:r>
+        <w:rPr>
+          <w:lang w:val="en-US"/>
+        </w:rPr>
+        <w:t>perfect</w:t>
+      </w:r>
+      <w:r>
+        <w:rPr>
+          <w:lang w:val="en-US"/>
+        </w:rPr>
+        <w:t xml:space="preserve"> and the game has an option to change buttons config that works.</w:t>
       </w:r>
     </w:p>
     <w:p>
@@ -773,7 +785,13 @@
         <w:rPr>
           <w:lang w:val="en-US"/>
         </w:rPr>
-        <w:t>We can edit more info, like the type of game, the year of release and the game’s full name. Look for the possible options and structure</w:t>
+        <w:t>You</w:t>
+      </w:r>
+      <w:r>
+        <w:rPr>
+          <w:lang w:val="en-US"/>
+        </w:rPr>
+        <w:t xml:space="preserve"> can edit more info, like the type of game, the year of release and the game’s full name. Look for the possible options and structure</w:t>
       </w:r>
       <w:r>
         <w:rPr>
@@ -819,7 +837,19 @@
         <w:rPr>
           <w:lang w:val="en-US"/>
         </w:rPr>
-        <w:t>When done, we can add this line to the games database (</w:t>
+        <w:t xml:space="preserve">When done, </w:t>
+      </w:r>
+      <w:r>
+        <w:rPr>
+          <w:lang w:val="en-US"/>
+        </w:rPr>
+        <w:t>you</w:t>
+      </w:r>
+      <w:r>
+        <w:rPr>
+          <w:lang w:val="en-US"/>
+        </w:rPr>
+        <w:t xml:space="preserve"> can add this line to the games database (</w:t>
       </w:r>
       <w:r>
         <w:rPr>
@@ -833,7 +863,7 @@
         <w:rPr>
           <w:lang w:val="en-US"/>
         </w:rPr>
-        <w:t>) to reuse latter (and share with others).</w:t>
+        <w:t>) to reuse later (and share with others).</w:t>
       </w:r>
     </w:p>
     <w:p>
@@ -861,7 +891,23 @@
           <w:bCs/>
           <w:lang w:val="en-US"/>
         </w:rPr>
-        <w:t>Activate dipswitches</w:t>
+        <w:t xml:space="preserve">Activate </w:t>
+      </w:r>
+      <w:r>
+        <w:rPr>
+          <w:b/>
+          <w:bCs/>
+          <w:lang w:val="en-US"/>
+        </w:rPr>
+        <w:t xml:space="preserve">'diagnostic input', aka </w:t>
+      </w:r>
+      <w:r>
+        <w:rPr>
+          <w:b/>
+          <w:bCs/>
+          <w:lang w:val="en-US"/>
+        </w:rPr>
+        <w:t>dipswitches</w:t>
       </w:r>
       <w:r>
         <w:rPr>
@@ -900,23 +946,63 @@
       </w:r>
       <w:r>
         <w:rPr>
-          <w:lang w:val="en-US"/>
-        </w:rPr>
-        <w:t xml:space="preserve">' and open the correspondent </w:t>
-      </w:r>
-      <w:r>
-        <w:rPr>
-          <w:i/>
-          <w:iCs/>
-          <w:lang w:val="en-US"/>
-        </w:rPr>
-        <w:t>*.txt</w:t>
-      </w:r>
-      <w:r>
-        <w:rPr>
-          <w:lang w:val="en-US"/>
-        </w:rPr>
-        <w:t xml:space="preserve"> (in this example, </w:t>
+          <w:i/>
+          <w:iCs/>
+          <w:lang w:val="en-US"/>
+        </w:rPr>
+        <w:t>/patches</w:t>
+      </w:r>
+      <w:r>
+        <w:rPr>
+          <w:lang w:val="en-US"/>
+        </w:rPr>
+        <w:t xml:space="preserve">' and </w:t>
+      </w:r>
+      <w:r>
+        <w:rPr>
+          <w:lang w:val="en-US"/>
+        </w:rPr>
+        <w:t xml:space="preserve">create a folder correspondent to the list we want to use </w:t>
+      </w:r>
+      <w:r>
+        <w:rPr>
+          <w:i/>
+          <w:iCs/>
+          <w:lang w:val="en-US"/>
+        </w:rPr>
+        <w:t>diagnostic input</w:t>
+      </w:r>
+      <w:r>
+        <w:rPr>
+          <w:lang w:val="en-US"/>
+        </w:rPr>
+        <w:t xml:space="preserve">, </w:t>
+      </w:r>
+      <w:r>
+        <w:rPr>
+          <w:lang w:val="en-US"/>
+        </w:rPr>
+        <w:t xml:space="preserve">aka </w:t>
+      </w:r>
+      <w:r>
+        <w:rPr>
+          <w:i/>
+          <w:iCs/>
+          <w:lang w:val="en-US"/>
+        </w:rPr>
+        <w:t>dipswitches</w:t>
+      </w:r>
+      <w:r>
+        <w:rPr>
+          <w:lang w:val="en-US"/>
+        </w:rPr>
+        <w:t xml:space="preserve"> </w:t>
+      </w:r>
+      <w:r>
+        <w:rPr>
+          <w:lang w:val="en-US"/>
+        </w:rPr>
+        <w:t xml:space="preserve">(in this example, </w:t>
       </w:r>
       <w:r>
         <w:rPr>
@@ -932,13 +1018,649 @@
           <w:iCs/>
           <w:lang w:val="en-US"/>
         </w:rPr>
-        <w:t>B.txt</w:t>
+        <w:t>A</w:t>
       </w:r>
       <w:r>
         <w:rPr>
           <w:lang w:val="en-US"/>
         </w:rPr>
         <w:t>).</w:t>
+      </w:r>
+    </w:p>
+    <w:p>
+      <w:pPr>
+        <w:pStyle w:val="PargrafodaLista"/>
+        <w:numPr>
+          <w:ilvl w:val="0"/>
+          <w:numId w:val="1"/>
+        </w:numPr>
+        <w:ind w:left="426" w:hanging="426"/>
+        <w:rPr>
+          <w:lang w:val="en-US"/>
+        </w:rPr>
+      </w:pPr>
+      <w:r>
+        <w:rPr>
+          <w:lang w:val="en-US"/>
+        </w:rPr>
+        <w:t>Copy the file '</w:t>
+      </w:r>
+      <w:r>
+        <w:rPr>
+          <w:i/>
+          <w:iCs/>
+          <w:lang w:val="en-US"/>
+        </w:rPr>
+        <w:t>capcom</w:t>
+      </w:r>
+      <w:r>
+        <w:rPr>
+          <w:lang w:val="en-US"/>
+        </w:rPr>
+        <w:t xml:space="preserve">' from the folder </w:t>
+      </w:r>
+      <w:r>
+        <w:rPr>
+          <w:i/>
+          <w:iCs/>
+          <w:lang w:val="en-US"/>
+        </w:rPr>
+        <w:t>'games0A</w:t>
+      </w:r>
+      <w:r>
+        <w:rPr>
+          <w:lang w:val="en-US"/>
+        </w:rPr>
+        <w:t>' into the folder created in the previous step.</w:t>
+      </w:r>
+    </w:p>
+    <w:p>
+      <w:pPr>
+        <w:pStyle w:val="PargrafodaLista"/>
+        <w:numPr>
+          <w:ilvl w:val="0"/>
+          <w:numId w:val="1"/>
+        </w:numPr>
+        <w:ind w:left="426" w:hanging="426"/>
+        <w:rPr>
+          <w:lang w:val="en-US"/>
+        </w:rPr>
+      </w:pPr>
+      <w:r>
+        <w:rPr>
+          <w:lang w:val="en-US"/>
+        </w:rPr>
+        <w:t>If you want to use FB Neo core instead of FB Alpha core, you also have to copy one of the '</w:t>
+      </w:r>
+      <w:r>
+        <w:rPr>
+          <w:i/>
+          <w:iCs/>
+          <w:lang w:val="en-US"/>
+        </w:rPr>
+        <w:t>fbneo_libretro.so - patched to support both diagnostic input (Capcom) and UniBios (NeoGeo)</w:t>
+      </w:r>
+      <w:r>
+        <w:rPr>
+          <w:lang w:val="en-US"/>
+        </w:rPr>
+        <w:t>' to the folder created in step 17</w:t>
+      </w:r>
+      <w:r>
+        <w:rPr>
+          <w:lang w:val="en-US"/>
+        </w:rPr>
+        <w:t xml:space="preserve"> and rename it '</w:t>
+      </w:r>
+      <w:r>
+        <w:rPr>
+          <w:i/>
+          <w:iCs/>
+          <w:lang w:val="en-US"/>
+        </w:rPr>
+        <w:t>fba_libretro.so</w:t>
+      </w:r>
+      <w:r>
+        <w:rPr>
+          <w:lang w:val="en-US"/>
+        </w:rPr>
+        <w:t>'</w:t>
+      </w:r>
+      <w:r>
+        <w:rPr>
+          <w:lang w:val="en-US"/>
+        </w:rPr>
+        <w:t>.</w:t>
+      </w:r>
+    </w:p>
+    <w:p>
+      <w:pPr>
+        <w:pStyle w:val="PargrafodaLista"/>
+        <w:numPr>
+          <w:ilvl w:val="0"/>
+          <w:numId w:val="1"/>
+        </w:numPr>
+        <w:ind w:left="426" w:hanging="426"/>
+        <w:rPr>
+          <w:lang w:val="en-US"/>
+        </w:rPr>
+      </w:pPr>
+      <w:r>
+        <w:rPr>
+          <w:lang w:val="en-US"/>
+        </w:rPr>
+        <w:t xml:space="preserve">Now when playing a game of this list in the CHA you </w:t>
+      </w:r>
+      <w:r>
+        <w:rPr>
+          <w:noProof/>
+          <w:lang w:val="en-US"/>
+        </w:rPr>
+        <mc:AlternateContent>
+          <mc:Choice Requires="wps">
+            <w:drawing>
+              <wp:anchor distT="0" distB="0" distL="114300" distR="114300" simplePos="0" relativeHeight="251659264" behindDoc="0" locked="0" layoutInCell="0" allowOverlap="1" wp14:anchorId="7712F904" wp14:editId="0B5DBE2B">
+                <wp:simplePos x="0" y="0"/>
+                <wp:positionH relativeFrom="rightMargin">
+                  <wp:align>left</wp:align>
+                </wp:positionH>
+                <mc:AlternateContent>
+                  <mc:Choice Requires="wp14">
+                    <wp:positionV relativeFrom="bottomMargin">
+                      <wp14:pctPosVOffset>7000</wp14:pctPosVOffset>
+                    </wp:positionV>
+                  </mc:Choice>
+                  <mc:Fallback>
+                    <wp:positionV relativeFrom="page">
+                      <wp:posOffset>10266680</wp:posOffset>
+                    </wp:positionV>
+                  </mc:Fallback>
+                </mc:AlternateContent>
+                <wp:extent cx="368300" cy="274320"/>
+                <wp:effectExtent l="9525" t="9525" r="12700" b="11430"/>
+                <wp:wrapNone/>
+                <wp:docPr id="1" name="Retângulo: Canto Dobrado 1"/>
+                <wp:cNvGraphicFramePr>
+                  <a:graphicFrameLocks xmlns:a="http://schemas.openxmlformats.org/drawingml/2006/main"/>
+                </wp:cNvGraphicFramePr>
+                <a:graphic xmlns:a="http://schemas.openxmlformats.org/drawingml/2006/main">
+                  <a:graphicData uri="http://schemas.microsoft.com/office/word/2010/wordprocessingShape">
+                    <wps:wsp>
+                      <wps:cNvSpPr>
+                        <a:spLocks noChangeArrowheads="1"/>
+                      </wps:cNvSpPr>
+                      <wps:spPr bwMode="auto">
+                        <a:xfrm>
+                          <a:off x="0" y="0"/>
+                          <a:ext cx="368300" cy="274320"/>
+                        </a:xfrm>
+                        <a:prstGeom prst="foldedCorner">
+                          <a:avLst>
+                            <a:gd name="adj" fmla="val 34560"/>
+                          </a:avLst>
+                        </a:prstGeom>
+                        <a:solidFill>
+                          <a:srgbClr val="FFFFFF"/>
+                        </a:solidFill>
+                        <a:ln w="3175">
+                          <a:solidFill>
+                            <a:srgbClr val="808080"/>
+                          </a:solidFill>
+                          <a:round/>
+                          <a:headEnd/>
+                          <a:tailEnd/>
+                        </a:ln>
+                      </wps:spPr>
+                      <wps:txbx>
+                        <w:txbxContent>
+                          <w:p>
+                            <w:pPr>
+                              <w:jc w:val="center"/>
+                            </w:pPr>
+                            <w:r>
+                              <w:fldChar w:fldCharType="begin"/>
+                            </w:r>
+                            <w:r>
+                              <w:instrText>PAGE    \* MERGEFORMAT</w:instrText>
+                            </w:r>
+                            <w:r>
+                              <w:fldChar w:fldCharType="separate"/>
+                            </w:r>
+                            <w:r>
+                              <w:rPr>
+                                <w:sz w:val="16"/>
+                                <w:szCs w:val="16"/>
+                              </w:rPr>
+                              <w:t>2</w:t>
+                            </w:r>
+                            <w:r>
+                              <w:rPr>
+                                <w:sz w:val="16"/>
+                                <w:szCs w:val="16"/>
+                              </w:rPr>
+                              <w:fldChar w:fldCharType="end"/>
+                            </w:r>
+                          </w:p>
+                        </w:txbxContent>
+                      </wps:txbx>
+                      <wps:bodyPr rot="0" vert="horz" wrap="square" lIns="91440" tIns="45720" rIns="91440" bIns="45720" anchor="t" anchorCtr="0" upright="1">
+                        <a:noAutofit/>
+                      </wps:bodyPr>
+                    </wps:wsp>
+                  </a:graphicData>
+                </a:graphic>
+                <wp14:sizeRelH relativeFrom="page">
+                  <wp14:pctWidth>0</wp14:pctWidth>
+                </wp14:sizeRelH>
+                <wp14:sizeRelV relativeFrom="page">
+                  <wp14:pctHeight>0</wp14:pctHeight>
+                </wp14:sizeRelV>
+              </wp:anchor>
+            </w:drawing>
+          </mc:Choice>
+          <mc:Fallback>
+            <w:pict>
+              <v:shapetype w14:anchorId="7712F904" id="_x0000_t65" coordsize="21600,21600" o:spt="65" adj="18900" path="m,l,21600@0,21600,21600@0,21600,xem@0,21600nfl@3@5c@7@9@11@13,21600@0e">
+                <v:formulas>
+                  <v:f eqn="val #0"/>
+                  <v:f eqn="sum 21600 0 @0"/>
+                  <v:f eqn="prod @1 8481 32768"/>
+                  <v:f eqn="sum @2 @0 0"/>
+                  <v:f eqn="prod @1 1117 32768"/>
+                  <v:f eqn="sum @4 @0 0"/>
+                  <v:f eqn="prod @1 11764 32768"/>
+                  <v:f eqn="sum @6 @0 0"/>
+                  <v:f eqn="prod @1 6144 32768"/>
+                  <v:f eqn="sum @8 @0 0"/>
+                  <v:f eqn="prod @1 20480 32768"/>
+                  <v:f eqn="sum @10 @0 0"/>
+                  <v:f eqn="prod @1 6144 32768"/>
+                  <v:f eqn="sum @12 @0 0"/>
+                </v:formulas>
+                <v:path o:extrusionok="f" gradientshapeok="t" o:connecttype="rect" textboxrect="0,0,21600,@13"/>
+                <v:handles>
+                  <v:h position="#0,bottomRight" xrange="10800,21600"/>
+                </v:handles>
+                <o:complex v:ext="view"/>
+              </v:shapetype>
+              <v:shape id="Retângulo: Canto Dobrado 1" o:spid="_x0000_s1026" type="#_x0000_t65" style="position:absolute;left:0;text-align:left;margin-left:0;margin-top:0;width:29pt;height:21.6pt;z-index:251659264;visibility:visible;mso-wrap-style:square;mso-width-percent:0;mso-height-percent:0;mso-top-percent:70;mso-wrap-distance-left:9pt;mso-wrap-distance-top:0;mso-wrap-distance-right:9pt;mso-wrap-distance-bottom:0;mso-position-horizontal:left;mso-position-horizontal-relative:right-margin-area;mso-position-vertical-relative:bottom-margin-area;mso-width-percent:0;mso-height-percent:0;mso-top-percent:70;mso-width-relative:page;mso-height-relative:page;v-text-anchor:top" o:gfxdata="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" o:allowincell="f" adj="14135" strokecolor="gray" strokeweight=".25pt">
+                <v:textbox>
+                  <w:txbxContent>
+                    <w:p>
+                      <w:pPr>
+                        <w:jc w:val="center"/>
+                      </w:pPr>
+                      <w:r>
+                        <w:fldChar w:fldCharType="begin"/>
+                      </w:r>
+                      <w:r>
+                        <w:instrText>PAGE    \* MERGEFORMAT</w:instrText>
+                      </w:r>
+                      <w:r>
+                        <w:fldChar w:fldCharType="separate"/>
+                      </w:r>
+                      <w:r>
+                        <w:rPr>
+                          <w:sz w:val="16"/>
+                          <w:szCs w:val="16"/>
+                        </w:rPr>
+                        <w:t>2</w:t>
+                      </w:r>
+                      <w:r>
+                        <w:rPr>
+                          <w:sz w:val="16"/>
+                          <w:szCs w:val="16"/>
+                        </w:rPr>
+                        <w:fldChar w:fldCharType="end"/>
+                      </w:r>
+                    </w:p>
+                  </w:txbxContent>
+                </v:textbox>
+                <w10:wrap anchorx="margin" anchory="margin"/>
+              </v:shape>
+            </w:pict>
+          </mc:Fallback>
+        </mc:AlternateContent>
+      </w:r>
+      <w:r>
+        <w:rPr>
+          <w:lang w:val="en-US"/>
+        </w:rPr>
+        <w:t>call the diagnostic input menu by pressing 'Start' button for two seconds.</w:t>
+      </w:r>
+    </w:p>
+    <w:p>
+      <w:pPr>
+        <w:spacing w:after="0"/>
+        <w:rPr>
+          <w:b/>
+          <w:bCs/>
+          <w:lang w:val="en-US"/>
+        </w:rPr>
+      </w:pPr>
+    </w:p>
+    <w:p>
+      <w:pPr>
+        <w:spacing w:after="0"/>
+        <w:rPr>
+          <w:b/>
+          <w:bCs/>
+          <w:lang w:val="en-US"/>
+        </w:rPr>
+      </w:pPr>
+      <w:r>
+        <w:rPr>
+          <w:b/>
+          <w:bCs/>
+          <w:lang w:val="en-US"/>
+        </w:rPr>
+        <w:t xml:space="preserve">Customizing the carousel interface (imported from the SNK pack with </w:t>
+      </w:r>
+      <w:r>
+        <w:rPr>
+          <w:b/>
+          <w:bCs/>
+          <w:lang w:val="en-US"/>
+        </w:rPr>
+        <w:t>Neo Geo UniBIOS v4.0</w:t>
+      </w:r>
+      <w:r>
+        <w:rPr>
+          <w:b/>
+          <w:bCs/>
+          <w:lang w:val="en-US"/>
+        </w:rPr>
+        <w:t xml:space="preserve"> support)</w:t>
+      </w:r>
+      <w:r>
+        <w:rPr>
+          <w:b/>
+          <w:bCs/>
+          <w:lang w:val="en-US"/>
+        </w:rPr>
+        <w:t>:</w:t>
+      </w:r>
+    </w:p>
+    <w:p>
+      <w:pPr>
+        <w:pStyle w:val="PargrafodaLista"/>
+        <w:numPr>
+          <w:ilvl w:val="0"/>
+          <w:numId w:val="1"/>
+        </w:numPr>
+        <w:ind w:left="426" w:hanging="426"/>
+        <w:rPr>
+          <w:lang w:val="en-US"/>
+        </w:rPr>
+      </w:pPr>
+      <w:r>
+        <w:rPr>
+          <w:lang w:val="en-US"/>
+        </w:rPr>
+        <w:t xml:space="preserve">Repeat the steps 5 to 7 with Neo Geo games (using, for example, </w:t>
+      </w:r>
+      <w:r>
+        <w:rPr>
+          <w:i/>
+          <w:iCs/>
+          <w:lang w:val="en-US"/>
+        </w:rPr>
+        <w:t>games1</w:t>
+      </w:r>
+      <w:r>
+        <w:rPr>
+          <w:i/>
+          <w:iCs/>
+          <w:lang w:val="en-US"/>
+        </w:rPr>
+        <w:t>D</w:t>
+      </w:r>
+      <w:r>
+        <w:rPr>
+          <w:lang w:val="en-US"/>
+        </w:rPr>
+        <w:t>) – don’t forget '</w:t>
+      </w:r>
+      <w:r>
+        <w:rPr>
+          <w:i/>
+          <w:iCs/>
+          <w:lang w:val="en-US"/>
+        </w:rPr>
+        <w:t>neogeo.zip</w:t>
+      </w:r>
+      <w:r>
+        <w:rPr>
+          <w:lang w:val="en-US"/>
+        </w:rPr>
+        <w:t>'.</w:t>
+      </w:r>
+    </w:p>
+    <w:p>
+      <w:pPr>
+        <w:pStyle w:val="PargrafodaLista"/>
+        <w:numPr>
+          <w:ilvl w:val="0"/>
+          <w:numId w:val="1"/>
+        </w:numPr>
+        <w:ind w:left="426" w:hanging="426"/>
+        <w:rPr>
+          <w:lang w:val="en-US"/>
+        </w:rPr>
+      </w:pPr>
+      <w:r>
+        <w:rPr>
+          <w:lang w:val="en-US"/>
+        </w:rPr>
+        <w:t>Open the folder '</w:t>
+      </w:r>
+      <w:r>
+        <w:rPr>
+          <w:i/>
+          <w:iCs/>
+          <w:lang w:val="en-US"/>
+        </w:rPr>
+        <w:t>patches</w:t>
+      </w:r>
+      <w:r>
+        <w:rPr>
+          <w:lang w:val="en-US"/>
+        </w:rPr>
+        <w:t>' and create the folder '</w:t>
+      </w:r>
+      <w:r>
+        <w:rPr>
+          <w:i/>
+          <w:iCs/>
+          <w:lang w:val="en-US"/>
+        </w:rPr>
+        <w:t>games1</w:t>
+      </w:r>
+      <w:r>
+        <w:rPr>
+          <w:i/>
+          <w:iCs/>
+          <w:lang w:val="en-US"/>
+        </w:rPr>
+        <w:t>D</w:t>
+      </w:r>
+      <w:r>
+        <w:rPr>
+          <w:lang w:val="en-US"/>
+        </w:rPr>
+        <w:t>' (not 'games1</w:t>
+      </w:r>
+      <w:r>
+        <w:rPr>
+          <w:b/>
+          <w:bCs/>
+          <w:lang w:val="en-US"/>
+        </w:rPr>
+        <w:t>d</w:t>
+      </w:r>
+      <w:r>
+        <w:rPr>
+          <w:lang w:val="en-US"/>
+        </w:rPr>
+        <w:t>').</w:t>
+      </w:r>
+    </w:p>
+    <w:p>
+      <w:pPr>
+        <w:pStyle w:val="PargrafodaLista"/>
+        <w:numPr>
+          <w:ilvl w:val="0"/>
+          <w:numId w:val="1"/>
+        </w:numPr>
+        <w:ind w:left="426" w:hanging="426"/>
+        <w:rPr>
+          <w:lang w:val="en-US"/>
+        </w:rPr>
+      </w:pPr>
+      <w:r>
+        <w:rPr>
+          <w:lang w:val="en-US"/>
+        </w:rPr>
+        <w:t xml:space="preserve">Copy all the files and folders inside </w:t>
+      </w:r>
+      <w:r>
+        <w:rPr>
+          <w:i/>
+          <w:iCs/>
+          <w:lang w:val="en-US"/>
+        </w:rPr>
+        <w:t>'</w:t>
+      </w:r>
+      <w:r>
+        <w:rPr>
+          <w:i/>
+          <w:iCs/>
+          <w:lang w:val="en-US"/>
+        </w:rPr>
+        <w:t>games0B</w:t>
+      </w:r>
+      <w:r>
+        <w:rPr>
+          <w:lang w:val="en-US"/>
+        </w:rPr>
+        <w:t>'</w:t>
+      </w:r>
+      <w:r>
+        <w:rPr>
+          <w:lang w:val="en-US"/>
+        </w:rPr>
+        <w:t xml:space="preserve"> </w:t>
+      </w:r>
+      <w:r>
+        <w:rPr>
+          <w:lang w:val="en-US"/>
+        </w:rPr>
+        <w:t xml:space="preserve">to </w:t>
+      </w:r>
+      <w:r>
+        <w:rPr>
+          <w:lang w:val="en-US"/>
+        </w:rPr>
+        <w:t>the folder created (</w:t>
+      </w:r>
+      <w:r>
+        <w:rPr>
+          <w:i/>
+          <w:iCs/>
+          <w:lang w:val="en-US"/>
+        </w:rPr>
+        <w:t>patches/games1</w:t>
+      </w:r>
+      <w:r>
+        <w:rPr>
+          <w:i/>
+          <w:iCs/>
+          <w:lang w:val="en-US"/>
+        </w:rPr>
+        <w:t>D</w:t>
+      </w:r>
+      <w:r>
+        <w:rPr>
+          <w:lang w:val="en-US"/>
+        </w:rPr>
+        <w:t>).</w:t>
+      </w:r>
+    </w:p>
+    <w:p>
+      <w:pPr>
+        <w:pStyle w:val="PargrafodaLista"/>
+        <w:numPr>
+          <w:ilvl w:val="0"/>
+          <w:numId w:val="1"/>
+        </w:numPr>
+        <w:ind w:left="426" w:hanging="426"/>
+        <w:rPr>
+          <w:lang w:val="en-US"/>
+        </w:rPr>
+      </w:pPr>
+      <w:r>
+        <w:rPr>
+          <w:lang w:val="en-US"/>
+        </w:rPr>
+        <w:t xml:space="preserve">Eject the USB disk safely and insert it in USB EXT of the CHA. Power on and </w:t>
+      </w:r>
+      <w:r>
+        <w:rPr>
+          <w:lang w:val="en-US"/>
+        </w:rPr>
+        <w:t>you’ll the SNK logo replacing Capcom in the end of the boot animation.</w:t>
+      </w:r>
+      <w:r>
+        <w:rPr>
+          <w:lang w:val="en-US"/>
+        </w:rPr>
+        <w:t xml:space="preserve"> </w:t>
+      </w:r>
+    </w:p>
+    <w:p>
+      <w:pPr>
+        <w:pStyle w:val="PargrafodaLista"/>
+        <w:numPr>
+          <w:ilvl w:val="0"/>
+          <w:numId w:val="1"/>
+        </w:numPr>
+        <w:ind w:left="426" w:hanging="426"/>
+        <w:rPr>
+          <w:lang w:val="en-US"/>
+        </w:rPr>
+      </w:pPr>
+      <w:r>
+        <w:rPr>
+          <w:lang w:val="en-US"/>
+        </w:rPr>
+        <w:t>Now when playing a game of this list in the CHA you’ll see the UniBIOS boot screen that can be accessed by pressing A+B+C buttons (buttons are also changed to mimic the Neo Geo buttons).</w:t>
+      </w:r>
+    </w:p>
+    <w:p>
+      <w:pPr>
+        <w:pStyle w:val="PargrafodaLista"/>
+        <w:ind w:left="426"/>
+        <w:rPr>
+          <w:lang w:val="en-US"/>
+        </w:rPr>
+      </w:pPr>
+      <w:r>
+        <w:rPr>
+          <w:lang w:val="en-US"/>
+        </w:rPr>
+        <w:t xml:space="preserve">During gameplay you’ll have to call the Insert + Start menu, then resume, </w:t>
+      </w:r>
+      <w:r>
+        <w:rPr>
+          <w:lang w:val="en-US"/>
+        </w:rPr>
+        <w:t xml:space="preserve">to </w:t>
+      </w:r>
+      <w:r>
+        <w:rPr>
+          <w:lang w:val="en-US"/>
+        </w:rPr>
+        <w:t>see the UniBIOS menu.</w:t>
       </w:r>
     </w:p>
     <w:p>

</xml_diff>